<commit_message>
subo la parte del doc avanzada
</commit_message>
<xml_diff>
--- a/Archivo_preguntas.docx
+++ b/Archivo_preguntas.docx
@@ -47,13 +47,7 @@
       </w:r>
       <w:proofErr w:type="spellEnd"/>
       <w:r>
-        <w:t xml:space="preserve"> contienen: una LUT </w:t>
-      </w:r>
-      <w:r>
-        <w:t>(Loo</w:t>
-      </w:r>
-      <w:r>
-        <w:t xml:space="preserve">k-Up </w:t>
+        <w:t xml:space="preserve"> contienen: una LUT (Look-Up </w:t>
       </w:r>
       <w:proofErr w:type="spellStart"/>
       <w:r>
@@ -61,19 +55,7 @@
       </w:r>
       <w:proofErr w:type="spellEnd"/>
       <w:r>
-        <w:t>) que cumple la función de</w:t>
-      </w:r>
-      <w:r>
-        <w:t xml:space="preserve"> </w:t>
-      </w:r>
-      <w:r>
-        <w:t>implementar</w:t>
-      </w:r>
-      <w:r>
-        <w:t xml:space="preserve"> fu</w:t>
-      </w:r>
-      <w:r>
-        <w:t xml:space="preserve">nciones lógicas </w:t>
+        <w:t xml:space="preserve">) que cumple la función de implementar funciones lógicas </w:t>
       </w:r>
       <w:proofErr w:type="spellStart"/>
       <w:r>
@@ -262,32 +244,1447 @@
       <w:pPr>
         <w:jc w:val="both"/>
       </w:pPr>
+    </w:p>
+    <w:p>
+      <w:pPr>
+        <w:jc w:val="both"/>
+      </w:pPr>
+      <w:r>
+        <w:t xml:space="preserve">6) Realice la descripción en VHDL de un sumador completo de un bit. </w:t>
+      </w:r>
+    </w:p>
+    <w:p>
+      <w:pPr>
+        <w:jc w:val="both"/>
+      </w:pPr>
+      <w:proofErr w:type="spellStart"/>
+      <w:proofErr w:type="gramStart"/>
+      <w:r>
+        <w:t>library</w:t>
+      </w:r>
+      <w:proofErr w:type="spellEnd"/>
+      <w:proofErr w:type="gramEnd"/>
+      <w:r>
+        <w:t xml:space="preserve"> </w:t>
+      </w:r>
+      <w:proofErr w:type="spellStart"/>
+      <w:r>
+        <w:t>ieee</w:t>
+      </w:r>
+      <w:proofErr w:type="spellEnd"/>
+      <w:r>
+        <w:t>;</w:t>
+      </w:r>
+    </w:p>
+    <w:p>
+      <w:pPr>
+        <w:jc w:val="both"/>
+      </w:pPr>
+      <w:proofErr w:type="gramStart"/>
+      <w:r>
+        <w:t>use</w:t>
+      </w:r>
+      <w:proofErr w:type="gramEnd"/>
+      <w:r>
+        <w:t xml:space="preserve"> ieee.std_logic_1164.all;</w:t>
+      </w:r>
+    </w:p>
+    <w:p>
+      <w:pPr>
+        <w:jc w:val="both"/>
+      </w:pPr>
+    </w:p>
+    <w:p>
+      <w:pPr>
+        <w:jc w:val="both"/>
+      </w:pPr>
+      <w:proofErr w:type="spellStart"/>
+      <w:proofErr w:type="gramStart"/>
+      <w:r>
+        <w:t>entity</w:t>
+      </w:r>
+      <w:proofErr w:type="spellEnd"/>
+      <w:proofErr w:type="gramEnd"/>
+      <w:r>
+        <w:t xml:space="preserve"> </w:t>
+      </w:r>
+      <w:proofErr w:type="spellStart"/>
+      <w:r>
+        <w:t>Sumador_Completo</w:t>
+      </w:r>
+      <w:proofErr w:type="spellEnd"/>
+      <w:r>
+        <w:t xml:space="preserve"> </w:t>
+      </w:r>
+      <w:proofErr w:type="spellStart"/>
+      <w:r>
+        <w:t>is</w:t>
+      </w:r>
+      <w:proofErr w:type="spellEnd"/>
+    </w:p>
+    <w:p>
+      <w:pPr>
+        <w:jc w:val="both"/>
+      </w:pPr>
+      <w:r>
+        <w:tab/>
+      </w:r>
+      <w:proofErr w:type="spellStart"/>
+      <w:proofErr w:type="gramStart"/>
+      <w:r>
+        <w:t>port</w:t>
+      </w:r>
+      <w:proofErr w:type="spellEnd"/>
+      <w:proofErr w:type="gramEnd"/>
+      <w:r>
+        <w:t xml:space="preserve">( A: in </w:t>
+      </w:r>
+      <w:proofErr w:type="spellStart"/>
+      <w:r>
+        <w:t>std_logic</w:t>
+      </w:r>
+      <w:proofErr w:type="spellEnd"/>
+      <w:r>
+        <w:t>;</w:t>
+      </w:r>
+    </w:p>
+    <w:p>
+      <w:pPr>
+        <w:jc w:val="both"/>
+      </w:pPr>
+      <w:r>
+        <w:tab/>
+      </w:r>
+      <w:r>
+        <w:tab/>
+      </w:r>
+      <w:r>
+        <w:tab/>
+        <w:t xml:space="preserve">B: in </w:t>
+      </w:r>
+      <w:proofErr w:type="spellStart"/>
+      <w:r>
+        <w:t>std_logic</w:t>
+      </w:r>
+      <w:proofErr w:type="spellEnd"/>
+      <w:r>
+        <w:t>;</w:t>
+      </w:r>
+    </w:p>
+    <w:p>
+      <w:pPr>
+        <w:jc w:val="both"/>
+      </w:pPr>
+      <w:r>
+        <w:tab/>
+      </w:r>
+      <w:r>
+        <w:tab/>
+      </w:r>
+      <w:r>
+        <w:tab/>
+      </w:r>
+      <w:proofErr w:type="spellStart"/>
+      <w:r>
+        <w:t>Cin</w:t>
+      </w:r>
+      <w:proofErr w:type="spellEnd"/>
+      <w:r>
+        <w:t xml:space="preserve">: in </w:t>
+      </w:r>
+      <w:proofErr w:type="spellStart"/>
+      <w:r>
+        <w:t>std_logic</w:t>
+      </w:r>
+      <w:proofErr w:type="spellEnd"/>
+      <w:r>
+        <w:t>;</w:t>
+      </w:r>
+    </w:p>
+    <w:p>
+      <w:pPr>
+        <w:jc w:val="both"/>
+      </w:pPr>
+      <w:r>
+        <w:tab/>
+      </w:r>
+      <w:r>
+        <w:tab/>
+      </w:r>
+      <w:r>
+        <w:tab/>
+      </w:r>
+      <w:proofErr w:type="spellStart"/>
+      <w:r>
+        <w:t>Cout</w:t>
+      </w:r>
+      <w:proofErr w:type="spellEnd"/>
+      <w:r>
+        <w:t xml:space="preserve">: </w:t>
+      </w:r>
+      <w:proofErr w:type="spellStart"/>
+      <w:r>
+        <w:t>out</w:t>
+      </w:r>
+      <w:proofErr w:type="spellEnd"/>
+      <w:r>
+        <w:t xml:space="preserve"> </w:t>
+      </w:r>
+      <w:proofErr w:type="spellStart"/>
+      <w:r>
+        <w:t>std_logic</w:t>
+      </w:r>
+      <w:proofErr w:type="spellEnd"/>
+      <w:r>
+        <w:t>;</w:t>
+      </w:r>
+    </w:p>
+    <w:p>
+      <w:pPr>
+        <w:jc w:val="both"/>
+      </w:pPr>
+      <w:r>
+        <w:tab/>
+      </w:r>
+      <w:r>
+        <w:tab/>
+      </w:r>
+      <w:r>
+        <w:tab/>
+        <w:t xml:space="preserve">Sum: </w:t>
+      </w:r>
+      <w:proofErr w:type="spellStart"/>
+      <w:r>
+        <w:t>out</w:t>
+      </w:r>
+      <w:proofErr w:type="spellEnd"/>
+      <w:r>
+        <w:t xml:space="preserve"> </w:t>
+      </w:r>
+      <w:proofErr w:type="spellStart"/>
+      <w:r>
+        <w:t>std_logic</w:t>
+      </w:r>
+      <w:proofErr w:type="spellEnd"/>
+      <w:r>
+        <w:t>);</w:t>
+      </w:r>
+    </w:p>
+    <w:p>
+      <w:pPr>
+        <w:jc w:val="both"/>
+      </w:pPr>
+      <w:proofErr w:type="spellStart"/>
+      <w:proofErr w:type="gramStart"/>
+      <w:r>
+        <w:t>end</w:t>
+      </w:r>
+      <w:proofErr w:type="spellEnd"/>
+      <w:proofErr w:type="gramEnd"/>
+      <w:r>
+        <w:t xml:space="preserve"> </w:t>
+      </w:r>
+      <w:proofErr w:type="spellStart"/>
+      <w:r>
+        <w:t>Sumador_Completo</w:t>
+      </w:r>
+      <w:proofErr w:type="spellEnd"/>
+      <w:r>
+        <w:t>;</w:t>
+      </w:r>
+    </w:p>
+    <w:p>
+      <w:pPr>
+        <w:jc w:val="both"/>
+      </w:pPr>
+      <w:proofErr w:type="spellStart"/>
+      <w:proofErr w:type="gramStart"/>
+      <w:r>
+        <w:t>architecture</w:t>
+      </w:r>
+      <w:proofErr w:type="spellEnd"/>
+      <w:proofErr w:type="gramEnd"/>
+      <w:r>
+        <w:t xml:space="preserve"> comportamiento of </w:t>
+      </w:r>
+      <w:proofErr w:type="spellStart"/>
+      <w:r>
+        <w:t>Sumador_Completo</w:t>
+      </w:r>
+      <w:proofErr w:type="spellEnd"/>
+      <w:r>
+        <w:t xml:space="preserve"> </w:t>
+      </w:r>
+      <w:proofErr w:type="spellStart"/>
+      <w:r>
+        <w:t>is</w:t>
+      </w:r>
+      <w:proofErr w:type="spellEnd"/>
+    </w:p>
+    <w:p>
+      <w:pPr>
+        <w:jc w:val="both"/>
+      </w:pPr>
+      <w:r>
+        <w:tab/>
+      </w:r>
+      <w:proofErr w:type="spellStart"/>
+      <w:r>
+        <w:t>Signal</w:t>
+      </w:r>
+      <w:proofErr w:type="spellEnd"/>
+      <w:r>
+        <w:t xml:space="preserve"> Sig1</w:t>
+      </w:r>
+      <w:proofErr w:type="gramStart"/>
+      <w:r>
+        <w:t>,Sig2,Sig3,Sig4</w:t>
+      </w:r>
+      <w:proofErr w:type="gramEnd"/>
+      <w:r>
+        <w:t xml:space="preserve">: </w:t>
+      </w:r>
+      <w:proofErr w:type="spellStart"/>
+      <w:r>
+        <w:t>std_logic</w:t>
+      </w:r>
+      <w:proofErr w:type="spellEnd"/>
+      <w:r>
+        <w:t>;</w:t>
+      </w:r>
+    </w:p>
+    <w:p>
+      <w:pPr>
+        <w:jc w:val="both"/>
+      </w:pPr>
+      <w:proofErr w:type="spellStart"/>
+      <w:proofErr w:type="gramStart"/>
+      <w:r>
+        <w:t>begin</w:t>
+      </w:r>
+      <w:proofErr w:type="spellEnd"/>
+      <w:proofErr w:type="gramEnd"/>
+    </w:p>
+    <w:p>
+      <w:pPr>
+        <w:jc w:val="both"/>
+      </w:pPr>
+      <w:r>
+        <w:lastRenderedPageBreak/>
+        <w:tab/>
+        <w:t xml:space="preserve">Sig1 &lt;= B </w:t>
+      </w:r>
+      <w:proofErr w:type="spellStart"/>
+      <w:r>
+        <w:t>xor</w:t>
+      </w:r>
+      <w:proofErr w:type="spellEnd"/>
+      <w:r>
+        <w:t xml:space="preserve"> </w:t>
+      </w:r>
+      <w:proofErr w:type="spellStart"/>
+      <w:r>
+        <w:t>Cin</w:t>
+      </w:r>
+      <w:proofErr w:type="spellEnd"/>
+      <w:r>
+        <w:t>;</w:t>
+      </w:r>
+    </w:p>
+    <w:p>
+      <w:pPr>
+        <w:jc w:val="both"/>
+      </w:pPr>
+      <w:r>
+        <w:tab/>
+        <w:t xml:space="preserve">Sum &lt;= Sig1 </w:t>
+      </w:r>
+      <w:proofErr w:type="spellStart"/>
+      <w:r>
+        <w:t>xor</w:t>
+      </w:r>
+      <w:proofErr w:type="spellEnd"/>
+      <w:r>
+        <w:t xml:space="preserve"> A;</w:t>
+      </w:r>
+    </w:p>
+    <w:p>
+      <w:pPr>
+        <w:jc w:val="both"/>
+      </w:pPr>
+      <w:r>
+        <w:tab/>
+        <w:t xml:space="preserve">Sig2 &lt;= </w:t>
+      </w:r>
+      <w:proofErr w:type="spellStart"/>
+      <w:r>
+        <w:t>Cin</w:t>
+      </w:r>
+      <w:proofErr w:type="spellEnd"/>
+      <w:r>
+        <w:t xml:space="preserve"> and B;</w:t>
+      </w:r>
+    </w:p>
+    <w:p>
+      <w:pPr>
+        <w:jc w:val="both"/>
+      </w:pPr>
+      <w:r>
+        <w:tab/>
+        <w:t>Sig3 &lt;= A and B;</w:t>
+      </w:r>
+    </w:p>
+    <w:p>
+      <w:pPr>
+        <w:jc w:val="both"/>
+      </w:pPr>
+      <w:r>
+        <w:tab/>
+        <w:t xml:space="preserve">Sig4 &lt;= A and </w:t>
+      </w:r>
+      <w:proofErr w:type="spellStart"/>
+      <w:r>
+        <w:t>Cin</w:t>
+      </w:r>
+      <w:proofErr w:type="spellEnd"/>
+      <w:r>
+        <w:t>;</w:t>
+      </w:r>
+    </w:p>
+    <w:p>
+      <w:pPr>
+        <w:jc w:val="both"/>
+      </w:pPr>
+      <w:r>
+        <w:tab/>
+      </w:r>
+      <w:proofErr w:type="spellStart"/>
+      <w:r>
+        <w:t>Cout</w:t>
+      </w:r>
+      <w:proofErr w:type="spellEnd"/>
+      <w:r>
+        <w:t xml:space="preserve">&lt;= Sig2 </w:t>
+      </w:r>
+      <w:proofErr w:type="spellStart"/>
+      <w:r>
+        <w:t>or</w:t>
+      </w:r>
+      <w:proofErr w:type="spellEnd"/>
+      <w:r>
+        <w:t xml:space="preserve"> Sig3 </w:t>
+      </w:r>
+      <w:proofErr w:type="spellStart"/>
+      <w:r>
+        <w:t>or</w:t>
+      </w:r>
+      <w:proofErr w:type="spellEnd"/>
+      <w:r>
+        <w:t xml:space="preserve"> Sig4;</w:t>
+      </w:r>
+    </w:p>
+    <w:p>
+      <w:pPr>
+        <w:jc w:val="both"/>
+      </w:pPr>
+      <w:proofErr w:type="spellStart"/>
+      <w:proofErr w:type="gramStart"/>
+      <w:r>
+        <w:t>end</w:t>
+      </w:r>
+      <w:proofErr w:type="spellEnd"/>
+      <w:proofErr w:type="gramEnd"/>
+      <w:r>
+        <w:t xml:space="preserve"> comportamiento;</w:t>
+      </w:r>
+    </w:p>
+    <w:p>
+      <w:pPr>
+        <w:jc w:val="both"/>
+      </w:pPr>
+      <w:r>
+        <w:tab/>
+      </w:r>
+    </w:p>
+    <w:p>
+      <w:pPr>
+        <w:jc w:val="both"/>
+      </w:pPr>
+      <w:r>
+        <w:t xml:space="preserve">7) Realice la descripción en VHDL del test </w:t>
+      </w:r>
+      <w:proofErr w:type="spellStart"/>
+      <w:r>
+        <w:t>bench</w:t>
+      </w:r>
+      <w:proofErr w:type="spellEnd"/>
+      <w:r>
+        <w:t xml:space="preserve"> del sumador completo de un bit.</w:t>
+      </w:r>
+    </w:p>
+    <w:p>
+      <w:pPr>
+        <w:jc w:val="both"/>
+      </w:pPr>
+      <w:proofErr w:type="spellStart"/>
+      <w:proofErr w:type="gramStart"/>
+      <w:r>
+        <w:t>library</w:t>
+      </w:r>
+      <w:proofErr w:type="spellEnd"/>
+      <w:proofErr w:type="gramEnd"/>
+      <w:r>
+        <w:t xml:space="preserve"> </w:t>
+      </w:r>
+      <w:proofErr w:type="spellStart"/>
+      <w:r>
+        <w:t>ieee</w:t>
+      </w:r>
+      <w:proofErr w:type="spellEnd"/>
+      <w:r>
+        <w:t>;</w:t>
+      </w:r>
+    </w:p>
+    <w:p>
+      <w:pPr>
+        <w:jc w:val="both"/>
+      </w:pPr>
+      <w:proofErr w:type="gramStart"/>
+      <w:r>
+        <w:t>use</w:t>
+      </w:r>
+      <w:proofErr w:type="gramEnd"/>
+      <w:r>
+        <w:t xml:space="preserve"> ieee.std_logic_1164.all;</w:t>
+      </w:r>
+    </w:p>
+    <w:p>
+      <w:pPr>
+        <w:jc w:val="both"/>
+      </w:pPr>
+    </w:p>
+    <w:p>
+      <w:pPr>
+        <w:jc w:val="both"/>
+      </w:pPr>
+      <w:proofErr w:type="spellStart"/>
+      <w:proofErr w:type="gramStart"/>
+      <w:r>
+        <w:t>entity</w:t>
+      </w:r>
+      <w:proofErr w:type="spellEnd"/>
+      <w:proofErr w:type="gramEnd"/>
+      <w:r>
+        <w:t xml:space="preserve"> </w:t>
+      </w:r>
+      <w:proofErr w:type="spellStart"/>
+      <w:r>
+        <w:t>TB_Sumador_Completo</w:t>
+      </w:r>
+      <w:proofErr w:type="spellEnd"/>
+      <w:r>
+        <w:t xml:space="preserve"> </w:t>
+      </w:r>
+      <w:proofErr w:type="spellStart"/>
+      <w:r>
+        <w:t>is</w:t>
+      </w:r>
+      <w:proofErr w:type="spellEnd"/>
+    </w:p>
+    <w:p>
+      <w:pPr>
+        <w:jc w:val="both"/>
+      </w:pPr>
+      <w:proofErr w:type="spellStart"/>
+      <w:proofErr w:type="gramStart"/>
+      <w:r>
+        <w:t>end</w:t>
+      </w:r>
+      <w:proofErr w:type="spellEnd"/>
+      <w:proofErr w:type="gramEnd"/>
+      <w:r>
+        <w:t xml:space="preserve"> </w:t>
+      </w:r>
+      <w:proofErr w:type="spellStart"/>
+      <w:r>
+        <w:t>TB_Sumador_Completo</w:t>
+      </w:r>
+      <w:proofErr w:type="spellEnd"/>
+      <w:r>
+        <w:t>;</w:t>
+      </w:r>
+    </w:p>
+    <w:p>
+      <w:pPr>
+        <w:jc w:val="both"/>
+      </w:pPr>
+    </w:p>
+    <w:p>
+      <w:pPr>
+        <w:jc w:val="both"/>
+      </w:pPr>
+      <w:proofErr w:type="spellStart"/>
+      <w:proofErr w:type="gramStart"/>
+      <w:r>
+        <w:t>architecture</w:t>
+      </w:r>
+      <w:proofErr w:type="spellEnd"/>
+      <w:proofErr w:type="gramEnd"/>
+      <w:r>
+        <w:t xml:space="preserve"> comportamiento of </w:t>
+      </w:r>
+      <w:proofErr w:type="spellStart"/>
+      <w:r>
+        <w:t>TB_Sumador_Completo</w:t>
+      </w:r>
+      <w:proofErr w:type="spellEnd"/>
+      <w:r>
+        <w:t xml:space="preserve"> </w:t>
+      </w:r>
+      <w:proofErr w:type="spellStart"/>
+      <w:r>
+        <w:t>is</w:t>
+      </w:r>
+      <w:proofErr w:type="spellEnd"/>
+    </w:p>
+    <w:p>
+      <w:pPr>
+        <w:jc w:val="both"/>
+      </w:pPr>
+      <w:r>
+        <w:t xml:space="preserve">    </w:t>
+      </w:r>
+      <w:proofErr w:type="spellStart"/>
+      <w:proofErr w:type="gramStart"/>
+      <w:r>
+        <w:t>component</w:t>
+      </w:r>
+      <w:proofErr w:type="spellEnd"/>
+      <w:proofErr w:type="gramEnd"/>
+      <w:r>
+        <w:t xml:space="preserve"> </w:t>
+      </w:r>
+      <w:proofErr w:type="spellStart"/>
+      <w:r>
+        <w:t>Sumador_Completo</w:t>
+      </w:r>
+      <w:proofErr w:type="spellEnd"/>
+    </w:p>
+    <w:p>
+      <w:pPr>
+        <w:jc w:val="both"/>
+      </w:pPr>
+      <w:r>
+        <w:t xml:space="preserve">        </w:t>
+      </w:r>
+      <w:proofErr w:type="spellStart"/>
+      <w:proofErr w:type="gramStart"/>
+      <w:r>
+        <w:t>port</w:t>
+      </w:r>
+      <w:proofErr w:type="spellEnd"/>
+      <w:proofErr w:type="gramEnd"/>
+      <w:r>
+        <w:t>(</w:t>
+      </w:r>
+    </w:p>
+    <w:p>
+      <w:pPr>
+        <w:jc w:val="both"/>
+      </w:pPr>
+      <w:r>
+        <w:t xml:space="preserve">            A    : in  </w:t>
+      </w:r>
+      <w:proofErr w:type="spellStart"/>
+      <w:r>
+        <w:t>std_logic</w:t>
+      </w:r>
+      <w:proofErr w:type="spellEnd"/>
+      <w:r>
+        <w:t>;</w:t>
+      </w:r>
+    </w:p>
+    <w:p>
+      <w:pPr>
+        <w:jc w:val="both"/>
+      </w:pPr>
+      <w:r>
+        <w:t xml:space="preserve">            B    : in  </w:t>
+      </w:r>
+      <w:proofErr w:type="spellStart"/>
+      <w:r>
+        <w:t>std_logic</w:t>
+      </w:r>
+      <w:proofErr w:type="spellEnd"/>
+      <w:r>
+        <w:t>;</w:t>
+      </w:r>
+    </w:p>
+    <w:p>
+      <w:pPr>
+        <w:jc w:val="both"/>
+      </w:pPr>
+      <w:r>
+        <w:t xml:space="preserve">            </w:t>
+      </w:r>
+      <w:proofErr w:type="spellStart"/>
+      <w:proofErr w:type="gramStart"/>
+      <w:r>
+        <w:t>Cin</w:t>
+      </w:r>
+      <w:proofErr w:type="spellEnd"/>
+      <w:r>
+        <w:t xml:space="preserve">  :</w:t>
+      </w:r>
+      <w:proofErr w:type="gramEnd"/>
+      <w:r>
+        <w:t xml:space="preserve"> in  </w:t>
+      </w:r>
+      <w:proofErr w:type="spellStart"/>
+      <w:r>
+        <w:t>std_logic</w:t>
+      </w:r>
+      <w:proofErr w:type="spellEnd"/>
+      <w:r>
+        <w:t>;</w:t>
+      </w:r>
+    </w:p>
+    <w:p>
+      <w:pPr>
+        <w:jc w:val="both"/>
+      </w:pPr>
+      <w:r>
+        <w:t xml:space="preserve">            </w:t>
+      </w:r>
+      <w:proofErr w:type="spellStart"/>
+      <w:proofErr w:type="gramStart"/>
+      <w:r>
+        <w:t>Cout</w:t>
+      </w:r>
+      <w:proofErr w:type="spellEnd"/>
+      <w:r>
+        <w:t xml:space="preserve"> :</w:t>
+      </w:r>
+      <w:proofErr w:type="gramEnd"/>
+      <w:r>
+        <w:t xml:space="preserve"> </w:t>
+      </w:r>
+      <w:proofErr w:type="spellStart"/>
+      <w:r>
+        <w:t>out</w:t>
+      </w:r>
+      <w:proofErr w:type="spellEnd"/>
+      <w:r>
+        <w:t xml:space="preserve"> </w:t>
+      </w:r>
+      <w:proofErr w:type="spellStart"/>
+      <w:r>
+        <w:t>std_logic</w:t>
+      </w:r>
+      <w:proofErr w:type="spellEnd"/>
+      <w:r>
+        <w:t>;</w:t>
+      </w:r>
+    </w:p>
+    <w:p>
+      <w:pPr>
+        <w:jc w:val="both"/>
+      </w:pPr>
+      <w:r>
+        <w:t xml:space="preserve">            </w:t>
+      </w:r>
+      <w:proofErr w:type="gramStart"/>
+      <w:r>
+        <w:t>Sum  :</w:t>
+      </w:r>
+      <w:proofErr w:type="gramEnd"/>
+      <w:r>
+        <w:t xml:space="preserve"> </w:t>
+      </w:r>
+      <w:proofErr w:type="spellStart"/>
+      <w:r>
+        <w:t>out</w:t>
+      </w:r>
+      <w:proofErr w:type="spellEnd"/>
+      <w:r>
+        <w:t xml:space="preserve"> </w:t>
+      </w:r>
+      <w:proofErr w:type="spellStart"/>
+      <w:r>
+        <w:t>std_logic</w:t>
+      </w:r>
+      <w:proofErr w:type="spellEnd"/>
+    </w:p>
+    <w:p>
+      <w:pPr>
+        <w:jc w:val="both"/>
+      </w:pPr>
+      <w:r>
+        <w:t xml:space="preserve">        );</w:t>
+      </w:r>
+    </w:p>
+    <w:p>
+      <w:pPr>
+        <w:jc w:val="both"/>
+      </w:pPr>
+      <w:r>
+        <w:t xml:space="preserve">    </w:t>
+      </w:r>
+      <w:proofErr w:type="spellStart"/>
+      <w:proofErr w:type="gramStart"/>
+      <w:r>
+        <w:t>end</w:t>
+      </w:r>
+      <w:proofErr w:type="spellEnd"/>
+      <w:proofErr w:type="gramEnd"/>
+      <w:r>
+        <w:t xml:space="preserve"> </w:t>
+      </w:r>
+      <w:proofErr w:type="spellStart"/>
+      <w:r>
+        <w:t>component</w:t>
+      </w:r>
+      <w:proofErr w:type="spellEnd"/>
+      <w:r>
+        <w:t>;</w:t>
+      </w:r>
+    </w:p>
+    <w:p>
+      <w:pPr>
+        <w:jc w:val="both"/>
+      </w:pPr>
+    </w:p>
+    <w:p>
+      <w:pPr>
+        <w:jc w:val="both"/>
+      </w:pPr>
+      <w:r>
+        <w:t xml:space="preserve">    </w:t>
+      </w:r>
+      <w:proofErr w:type="spellStart"/>
+      <w:proofErr w:type="gramStart"/>
+      <w:r>
+        <w:t>signal</w:t>
+      </w:r>
+      <w:proofErr w:type="spellEnd"/>
+      <w:proofErr w:type="gramEnd"/>
+      <w:r>
+        <w:t xml:space="preserve"> A, B, </w:t>
+      </w:r>
+      <w:proofErr w:type="spellStart"/>
+      <w:r>
+        <w:t>Cin</w:t>
+      </w:r>
+      <w:proofErr w:type="spellEnd"/>
+      <w:r>
+        <w:t xml:space="preserve">  : </w:t>
+      </w:r>
+      <w:proofErr w:type="spellStart"/>
+      <w:r>
+        <w:t>std_logic</w:t>
+      </w:r>
+      <w:proofErr w:type="spellEnd"/>
+      <w:r>
+        <w:t xml:space="preserve"> := '0';</w:t>
+      </w:r>
+    </w:p>
+    <w:p>
+      <w:pPr>
+        <w:jc w:val="both"/>
+      </w:pPr>
+      <w:r>
+        <w:t xml:space="preserve">    </w:t>
+      </w:r>
+      <w:proofErr w:type="spellStart"/>
+      <w:proofErr w:type="gramStart"/>
+      <w:r>
+        <w:t>signal</w:t>
+      </w:r>
+      <w:proofErr w:type="spellEnd"/>
+      <w:proofErr w:type="gramEnd"/>
+      <w:r>
+        <w:t xml:space="preserve"> Sum, </w:t>
+      </w:r>
+      <w:proofErr w:type="spellStart"/>
+      <w:r>
+        <w:t>Cout</w:t>
+      </w:r>
+      <w:proofErr w:type="spellEnd"/>
+      <w:r>
+        <w:t xml:space="preserve">  : </w:t>
+      </w:r>
+      <w:proofErr w:type="spellStart"/>
+      <w:r>
+        <w:t>std_logic</w:t>
+      </w:r>
+      <w:proofErr w:type="spellEnd"/>
+      <w:r>
+        <w:t>;</w:t>
+      </w:r>
+    </w:p>
+    <w:p>
+      <w:pPr>
+        <w:jc w:val="both"/>
+      </w:pPr>
+      <w:proofErr w:type="spellStart"/>
+      <w:proofErr w:type="gramStart"/>
+      <w:r>
+        <w:t>begin</w:t>
+      </w:r>
+      <w:proofErr w:type="spellEnd"/>
+      <w:proofErr w:type="gramEnd"/>
+    </w:p>
+    <w:p>
+      <w:pPr>
+        <w:jc w:val="both"/>
+      </w:pPr>
+      <w:r>
+        <w:t xml:space="preserve">    </w:t>
+      </w:r>
+      <w:proofErr w:type="spellStart"/>
+      <w:proofErr w:type="gramStart"/>
+      <w:r>
+        <w:t>uut</w:t>
+      </w:r>
+      <w:proofErr w:type="spellEnd"/>
+      <w:proofErr w:type="gramEnd"/>
+      <w:r>
+        <w:t xml:space="preserve">: </w:t>
+      </w:r>
+      <w:proofErr w:type="spellStart"/>
+      <w:r>
+        <w:t>Sumador_Completo</w:t>
+      </w:r>
+      <w:proofErr w:type="spellEnd"/>
+    </w:p>
+    <w:p>
+      <w:pPr>
+        <w:jc w:val="both"/>
+      </w:pPr>
+      <w:r>
+        <w:t xml:space="preserve">        </w:t>
+      </w:r>
+      <w:proofErr w:type="spellStart"/>
+      <w:proofErr w:type="gramStart"/>
+      <w:r>
+        <w:t>port</w:t>
+      </w:r>
+      <w:proofErr w:type="spellEnd"/>
+      <w:proofErr w:type="gramEnd"/>
+      <w:r>
+        <w:t xml:space="preserve"> </w:t>
+      </w:r>
+      <w:proofErr w:type="spellStart"/>
+      <w:r>
+        <w:t>map</w:t>
+      </w:r>
+      <w:proofErr w:type="spellEnd"/>
+      <w:r>
+        <w:t xml:space="preserve"> (</w:t>
+      </w:r>
+    </w:p>
+    <w:p>
+      <w:pPr>
+        <w:jc w:val="both"/>
+      </w:pPr>
+      <w:r>
+        <w:lastRenderedPageBreak/>
+        <w:t xml:space="preserve">            A    =&gt; A,</w:t>
+      </w:r>
+    </w:p>
+    <w:p>
+      <w:pPr>
+        <w:jc w:val="both"/>
+      </w:pPr>
+      <w:r>
+        <w:t xml:space="preserve">            B    =&gt; B,</w:t>
+      </w:r>
+    </w:p>
+    <w:p>
+      <w:pPr>
+        <w:jc w:val="both"/>
+      </w:pPr>
+      <w:r>
+        <w:t xml:space="preserve">            </w:t>
+      </w:r>
+      <w:proofErr w:type="spellStart"/>
+      <w:r>
+        <w:t>Cin</w:t>
+      </w:r>
+      <w:proofErr w:type="spellEnd"/>
+      <w:r>
+        <w:t xml:space="preserve">  =&gt; </w:t>
+      </w:r>
+      <w:proofErr w:type="spellStart"/>
+      <w:r>
+        <w:t>Cin</w:t>
+      </w:r>
+      <w:proofErr w:type="spellEnd"/>
+      <w:r>
+        <w:t>,</w:t>
+      </w:r>
+    </w:p>
+    <w:p>
+      <w:pPr>
+        <w:jc w:val="both"/>
+      </w:pPr>
+      <w:r>
+        <w:t xml:space="preserve">            </w:t>
+      </w:r>
+      <w:proofErr w:type="spellStart"/>
+      <w:r>
+        <w:t>Cout</w:t>
+      </w:r>
+      <w:proofErr w:type="spellEnd"/>
+      <w:r>
+        <w:t xml:space="preserve"> =&gt; </w:t>
+      </w:r>
+      <w:proofErr w:type="spellStart"/>
+      <w:r>
+        <w:t>Cout</w:t>
+      </w:r>
+      <w:proofErr w:type="spellEnd"/>
+      <w:r>
+        <w:t>,</w:t>
+      </w:r>
+    </w:p>
+    <w:p>
+      <w:pPr>
+        <w:jc w:val="both"/>
+      </w:pPr>
+      <w:r>
+        <w:t xml:space="preserve">            Sum  =&gt; Sum</w:t>
+      </w:r>
+    </w:p>
+    <w:p>
+      <w:pPr>
+        <w:jc w:val="both"/>
+      </w:pPr>
+      <w:r>
+        <w:t xml:space="preserve">        );</w:t>
+      </w:r>
+    </w:p>
+    <w:p>
+      <w:pPr>
+        <w:jc w:val="both"/>
+      </w:pPr>
+    </w:p>
+    <w:p>
+      <w:pPr>
+        <w:jc w:val="both"/>
+      </w:pPr>
+      <w:r>
+        <w:t xml:space="preserve">    </w:t>
+      </w:r>
+      <w:proofErr w:type="spellStart"/>
+      <w:r>
+        <w:t>stim_proc</w:t>
+      </w:r>
+      <w:proofErr w:type="spellEnd"/>
+      <w:r>
+        <w:t xml:space="preserve">: </w:t>
+      </w:r>
+      <w:proofErr w:type="spellStart"/>
+      <w:r>
+        <w:t>process</w:t>
+      </w:r>
+      <w:proofErr w:type="spellEnd"/>
+    </w:p>
+    <w:p>
+      <w:pPr>
+        <w:jc w:val="both"/>
+      </w:pPr>
+      <w:r>
+        <w:t xml:space="preserve">    </w:t>
+      </w:r>
+      <w:proofErr w:type="spellStart"/>
+      <w:proofErr w:type="gramStart"/>
+      <w:r>
+        <w:t>begin</w:t>
+      </w:r>
+      <w:proofErr w:type="spellEnd"/>
+      <w:proofErr w:type="gramEnd"/>
+    </w:p>
+    <w:p>
+      <w:pPr>
+        <w:jc w:val="both"/>
+      </w:pPr>
+      <w:r>
+        <w:t xml:space="preserve">        A &lt;= '0'; B &lt;= '0'; </w:t>
+      </w:r>
+      <w:proofErr w:type="spellStart"/>
+      <w:r>
+        <w:t>Cin</w:t>
+      </w:r>
+      <w:proofErr w:type="spellEnd"/>
+      <w:r>
+        <w:t xml:space="preserve"> &lt;= '0'; </w:t>
+      </w:r>
+      <w:proofErr w:type="spellStart"/>
+      <w:r>
+        <w:t>wait</w:t>
+      </w:r>
+      <w:proofErr w:type="spellEnd"/>
+      <w:r>
+        <w:t xml:space="preserve"> </w:t>
+      </w:r>
+      <w:proofErr w:type="spellStart"/>
+      <w:r>
+        <w:t>for</w:t>
+      </w:r>
+      <w:proofErr w:type="spellEnd"/>
+      <w:r>
+        <w:t xml:space="preserve"> 10 </w:t>
+      </w:r>
+      <w:proofErr w:type="spellStart"/>
+      <w:r>
+        <w:t>ns</w:t>
+      </w:r>
+      <w:proofErr w:type="spellEnd"/>
+      <w:r>
+        <w:t>;</w:t>
+      </w:r>
+    </w:p>
+    <w:p>
+      <w:pPr>
+        <w:jc w:val="both"/>
+      </w:pPr>
+      <w:r>
+        <w:t xml:space="preserve">        A &lt;= '0'; B &lt;= '0'; </w:t>
+      </w:r>
+      <w:proofErr w:type="spellStart"/>
+      <w:r>
+        <w:t>Cin</w:t>
+      </w:r>
+      <w:proofErr w:type="spellEnd"/>
+      <w:r>
+        <w:t xml:space="preserve"> &lt;= '1'; </w:t>
+      </w:r>
+      <w:proofErr w:type="spellStart"/>
+      <w:r>
+        <w:t>wait</w:t>
+      </w:r>
+      <w:proofErr w:type="spellEnd"/>
+      <w:r>
+        <w:t xml:space="preserve"> </w:t>
+      </w:r>
+      <w:proofErr w:type="spellStart"/>
+      <w:r>
+        <w:t>for</w:t>
+      </w:r>
+      <w:proofErr w:type="spellEnd"/>
+      <w:r>
+        <w:t xml:space="preserve"> 10 </w:t>
+      </w:r>
+      <w:proofErr w:type="spellStart"/>
+      <w:r>
+        <w:t>ns</w:t>
+      </w:r>
+      <w:proofErr w:type="spellEnd"/>
+      <w:r>
+        <w:t>;</w:t>
+      </w:r>
+    </w:p>
+    <w:p>
+      <w:pPr>
+        <w:jc w:val="both"/>
+      </w:pPr>
+      <w:r>
+        <w:t xml:space="preserve">        A &lt;= '0'; B &lt;= '1'; </w:t>
+      </w:r>
+      <w:proofErr w:type="spellStart"/>
+      <w:r>
+        <w:t>Cin</w:t>
+      </w:r>
+      <w:proofErr w:type="spellEnd"/>
+      <w:r>
+        <w:t xml:space="preserve"> &lt;= '0'; </w:t>
+      </w:r>
+      <w:proofErr w:type="spellStart"/>
+      <w:r>
+        <w:t>wait</w:t>
+      </w:r>
+      <w:proofErr w:type="spellEnd"/>
+      <w:r>
+        <w:t xml:space="preserve"> </w:t>
+      </w:r>
+      <w:proofErr w:type="spellStart"/>
+      <w:r>
+        <w:t>for</w:t>
+      </w:r>
+      <w:proofErr w:type="spellEnd"/>
+      <w:r>
+        <w:t xml:space="preserve"> 10 </w:t>
+      </w:r>
+      <w:proofErr w:type="spellStart"/>
+      <w:r>
+        <w:t>ns</w:t>
+      </w:r>
+      <w:proofErr w:type="spellEnd"/>
+      <w:r>
+        <w:t>;</w:t>
+      </w:r>
+    </w:p>
+    <w:p>
+      <w:pPr>
+        <w:jc w:val="both"/>
+      </w:pPr>
+      <w:r>
+        <w:t xml:space="preserve">        A &lt;= '0'; B &lt;= '1'; </w:t>
+      </w:r>
+      <w:proofErr w:type="spellStart"/>
+      <w:r>
+        <w:t>Cin</w:t>
+      </w:r>
+      <w:proofErr w:type="spellEnd"/>
+      <w:r>
+        <w:t xml:space="preserve"> &lt;= '1'; </w:t>
+      </w:r>
+      <w:proofErr w:type="spellStart"/>
+      <w:r>
+        <w:t>wait</w:t>
+      </w:r>
+      <w:proofErr w:type="spellEnd"/>
+      <w:r>
+        <w:t xml:space="preserve"> </w:t>
+      </w:r>
+      <w:proofErr w:type="spellStart"/>
+      <w:r>
+        <w:t>for</w:t>
+      </w:r>
+      <w:proofErr w:type="spellEnd"/>
+      <w:r>
+        <w:t xml:space="preserve"> 10 </w:t>
+      </w:r>
+      <w:proofErr w:type="spellStart"/>
+      <w:r>
+        <w:t>ns</w:t>
+      </w:r>
+      <w:proofErr w:type="spellEnd"/>
+      <w:r>
+        <w:t>;</w:t>
+      </w:r>
+    </w:p>
+    <w:p>
+      <w:pPr>
+        <w:jc w:val="both"/>
+      </w:pPr>
+      <w:r>
+        <w:t xml:space="preserve">        A &lt;= '1'; B &lt;= '0'; </w:t>
+      </w:r>
+      <w:proofErr w:type="spellStart"/>
+      <w:r>
+        <w:t>Cin</w:t>
+      </w:r>
+      <w:proofErr w:type="spellEnd"/>
+      <w:r>
+        <w:t xml:space="preserve"> &lt;= '0'; </w:t>
+      </w:r>
+      <w:proofErr w:type="spellStart"/>
+      <w:r>
+        <w:t>wait</w:t>
+      </w:r>
+      <w:proofErr w:type="spellEnd"/>
+      <w:r>
+        <w:t xml:space="preserve"> </w:t>
+      </w:r>
+      <w:proofErr w:type="spellStart"/>
+      <w:r>
+        <w:t>for</w:t>
+      </w:r>
+      <w:proofErr w:type="spellEnd"/>
+      <w:r>
+        <w:t xml:space="preserve"> 10 </w:t>
+      </w:r>
+      <w:proofErr w:type="spellStart"/>
+      <w:r>
+        <w:t>ns</w:t>
+      </w:r>
+      <w:proofErr w:type="spellEnd"/>
+      <w:r>
+        <w:t>;</w:t>
+      </w:r>
+    </w:p>
+    <w:p>
+      <w:pPr>
+        <w:jc w:val="both"/>
+      </w:pPr>
+      <w:r>
+        <w:t xml:space="preserve">        A &lt;= '1'; B &lt;= '0'; </w:t>
+      </w:r>
+      <w:proofErr w:type="spellStart"/>
+      <w:r>
+        <w:t>Cin</w:t>
+      </w:r>
+      <w:proofErr w:type="spellEnd"/>
+      <w:r>
+        <w:t xml:space="preserve"> &lt;= '1'; </w:t>
+      </w:r>
+      <w:proofErr w:type="spellStart"/>
+      <w:r>
+        <w:t>wait</w:t>
+      </w:r>
+      <w:proofErr w:type="spellEnd"/>
+      <w:r>
+        <w:t xml:space="preserve"> </w:t>
+      </w:r>
+      <w:proofErr w:type="spellStart"/>
+      <w:r>
+        <w:t>for</w:t>
+      </w:r>
+      <w:proofErr w:type="spellEnd"/>
+      <w:r>
+        <w:t xml:space="preserve"> 10 </w:t>
+      </w:r>
+      <w:proofErr w:type="spellStart"/>
+      <w:r>
+        <w:t>ns</w:t>
+      </w:r>
+      <w:proofErr w:type="spellEnd"/>
+      <w:r>
+        <w:t>;</w:t>
+      </w:r>
+    </w:p>
+    <w:p>
+      <w:pPr>
+        <w:jc w:val="both"/>
+      </w:pPr>
+      <w:r>
+        <w:t xml:space="preserve">        A &lt;= '1'; B &lt;= '1'; </w:t>
+      </w:r>
+      <w:proofErr w:type="spellStart"/>
+      <w:r>
+        <w:t>Cin</w:t>
+      </w:r>
+      <w:proofErr w:type="spellEnd"/>
+      <w:r>
+        <w:t xml:space="preserve"> &lt;= '0'; </w:t>
+      </w:r>
+      <w:proofErr w:type="spellStart"/>
+      <w:r>
+        <w:t>wait</w:t>
+      </w:r>
+      <w:proofErr w:type="spellEnd"/>
+      <w:r>
+        <w:t xml:space="preserve"> </w:t>
+      </w:r>
+      <w:proofErr w:type="spellStart"/>
+      <w:r>
+        <w:t>for</w:t>
+      </w:r>
+      <w:proofErr w:type="spellEnd"/>
+      <w:r>
+        <w:t xml:space="preserve"> 10 </w:t>
+      </w:r>
+      <w:proofErr w:type="spellStart"/>
+      <w:r>
+        <w:t>ns</w:t>
+      </w:r>
+      <w:proofErr w:type="spellEnd"/>
+      <w:r>
+        <w:t>;</w:t>
+      </w:r>
+    </w:p>
+    <w:p>
+      <w:pPr>
+        <w:jc w:val="both"/>
+      </w:pPr>
+      <w:r>
+        <w:t xml:space="preserve">        A &lt;= '1'; B &lt;= '1'; </w:t>
+      </w:r>
+      <w:proofErr w:type="spellStart"/>
+      <w:r>
+        <w:t>Cin</w:t>
+      </w:r>
+      <w:proofErr w:type="spellEnd"/>
+      <w:r>
+        <w:t xml:space="preserve"> &lt;= '1'; </w:t>
+      </w:r>
+      <w:proofErr w:type="spellStart"/>
+      <w:r>
+        <w:t>wait</w:t>
+      </w:r>
+      <w:proofErr w:type="spellEnd"/>
+      <w:r>
+        <w:t xml:space="preserve"> </w:t>
+      </w:r>
+      <w:proofErr w:type="spellStart"/>
+      <w:r>
+        <w:t>for</w:t>
+      </w:r>
+      <w:proofErr w:type="spellEnd"/>
+      <w:r>
+        <w:t xml:space="preserve"> 10 </w:t>
+      </w:r>
+      <w:proofErr w:type="spellStart"/>
+      <w:r>
+        <w:t>ns</w:t>
+      </w:r>
+      <w:proofErr w:type="spellEnd"/>
+      <w:r>
+        <w:t>;</w:t>
+      </w:r>
+    </w:p>
+    <w:p>
+      <w:pPr>
+        <w:jc w:val="both"/>
+      </w:pPr>
+      <w:r>
+        <w:t xml:space="preserve">        </w:t>
+      </w:r>
+      <w:proofErr w:type="spellStart"/>
+      <w:proofErr w:type="gramStart"/>
+      <w:r>
+        <w:t>wait</w:t>
+      </w:r>
+      <w:proofErr w:type="spellEnd"/>
+      <w:proofErr w:type="gramEnd"/>
+      <w:r>
+        <w:t>;</w:t>
+      </w:r>
+    </w:p>
+    <w:p>
+      <w:pPr>
+        <w:jc w:val="both"/>
+      </w:pPr>
+      <w:r>
+        <w:t xml:space="preserve">    </w:t>
+      </w:r>
+      <w:proofErr w:type="spellStart"/>
+      <w:proofErr w:type="gramStart"/>
+      <w:r>
+        <w:t>end</w:t>
+      </w:r>
+      <w:proofErr w:type="spellEnd"/>
+      <w:proofErr w:type="gramEnd"/>
+      <w:r>
+        <w:t xml:space="preserve"> </w:t>
+      </w:r>
+      <w:proofErr w:type="spellStart"/>
+      <w:r>
+        <w:t>process</w:t>
+      </w:r>
+      <w:proofErr w:type="spellEnd"/>
+      <w:r>
+        <w:t>;</w:t>
+      </w:r>
+    </w:p>
+    <w:p>
+      <w:pPr>
+        <w:jc w:val="both"/>
+      </w:pPr>
+      <w:proofErr w:type="spellStart"/>
+      <w:proofErr w:type="gramStart"/>
+      <w:r>
+        <w:t>end</w:t>
+      </w:r>
+      <w:proofErr w:type="spellEnd"/>
+      <w:proofErr w:type="gramEnd"/>
+      <w:r>
+        <w:t xml:space="preserve"> comportamiento;</w:t>
+      </w:r>
       <w:bookmarkStart w:id="0" w:name="_GoBack"/>
       <w:bookmarkEnd w:id="0"/>
-    </w:p>
-    <w:p>
-      <w:pPr>
-        <w:jc w:val="both"/>
-      </w:pPr>
-      <w:r>
-        <w:t xml:space="preserve">6) Realice la descripción en VHDL de un sumador completo de un bit. </w:t>
-      </w:r>
-    </w:p>
-    <w:p>
-      <w:pPr>
-        <w:jc w:val="both"/>
-      </w:pPr>
-      <w:r>
-        <w:t xml:space="preserve">7) Realice la descripción en VHDL del test </w:t>
-      </w:r>
-      <w:proofErr w:type="spellStart"/>
-      <w:r>
-        <w:t>bench</w:t>
-      </w:r>
-      <w:proofErr w:type="spellEnd"/>
-      <w:r>
-        <w:t xml:space="preserve"> del sumador completo de un bit.</w:t>
-      </w:r>
     </w:p>
     <w:sectPr>
       <w:pgSz w:w="11906" w:h="16838"/>

</xml_diff>